<commit_message>
Conditional compile for 64 or 32 bit TheSky Added version to form title
</commit_message>
<xml_diff>
--- a/Darks Knight/Darks Knight Description.docx
+++ b/Darks Knight/Darks Knight Description.docx
@@ -1,6 +1,6 @@
 
 <file path=word/document.xml><?xml version="1.0" encoding="utf-8"?>
-<w:document xmlns:wpc="http://schemas.microsoft.com/office/word/2010/wordprocessingCanvas" xmlns:cx="http://schemas.microsoft.com/office/drawing/2014/chartex" xmlns:cx1="http://schemas.microsoft.com/office/drawing/2015/9/8/chartex" xmlns:cx2="http://schemas.microsoft.com/office/drawing/2015/10/21/chartex" xmlns:cx3="http://schemas.microsoft.com/office/drawing/2016/5/9/chartex" xmlns:cx4="http://schemas.microsoft.com/office/drawing/2016/5/10/chartex" xmlns:cx5="http://schemas.microsoft.com/office/drawing/2016/5/11/chartex" xmlns:cx6="http://schemas.microsoft.com/office/drawing/2016/5/12/chartex" xmlns:cx7="http://schemas.microsoft.com/office/drawing/2016/5/13/chartex" xmlns:cx8="http://schemas.microsoft.com/office/drawing/2016/5/14/chartex" xmlns:mc="http://schemas.openxmlformats.org/markup-compatibility/2006" xmlns:aink="http://schemas.microsoft.com/office/drawing/2016/ink" xmlns:am3d="http://schemas.microsoft.com/office/drawing/2017/model3d" xmlns:o="urn:schemas-microsoft-com:office:office" xmlns:r="http://schemas.openxmlformats.org/officeDocument/2006/relationships" xmlns:m="http://schemas.openxmlformats.org/officeDocument/2006/math" xmlns:v="urn:schemas-microsoft-com:vml" xmlns:wp14="http://schemas.microsoft.com/office/word/2010/wordprocessingDrawing" xmlns:wp="http://schemas.openxmlformats.org/drawingml/2006/wordprocessingDrawing" xmlns:w10="urn:schemas-microsoft-com:office:word" xmlns:w="http://schemas.openxmlformats.org/wordprocessingml/2006/main" xmlns:w14="http://schemas.microsoft.com/office/word/2010/wordml" xmlns:w15="http://schemas.microsoft.com/office/word/2012/wordml" xmlns:w16cex="http://schemas.microsoft.com/office/word/2018/wordml/cex" xmlns:w16cid="http://schemas.microsoft.com/office/word/2016/wordml/cid" xmlns:w16="http://schemas.microsoft.com/office/word/2018/wordml" xmlns:w16se="http://schemas.microsoft.com/office/word/2015/wordml/symex" xmlns:wpg="http://schemas.microsoft.com/office/word/2010/wordprocessingGroup" xmlns:wpi="http://schemas.microsoft.com/office/word/2010/wordprocessingInk" xmlns:wne="http://schemas.microsoft.com/office/word/2006/wordml" xmlns:wps="http://schemas.microsoft.com/office/word/2010/wordprocessingShape" mc:Ignorable="w14 w15 w16se w16cid w16 w16cex wp14">
+<w:document xmlns:wpc="http://schemas.microsoft.com/office/word/2010/wordprocessingCanvas" xmlns:cx="http://schemas.microsoft.com/office/drawing/2014/chartex" xmlns:cx1="http://schemas.microsoft.com/office/drawing/2015/9/8/chartex" xmlns:cx2="http://schemas.microsoft.com/office/drawing/2015/10/21/chartex" xmlns:cx3="http://schemas.microsoft.com/office/drawing/2016/5/9/chartex" xmlns:cx4="http://schemas.microsoft.com/office/drawing/2016/5/10/chartex" xmlns:cx5="http://schemas.microsoft.com/office/drawing/2016/5/11/chartex" xmlns:cx6="http://schemas.microsoft.com/office/drawing/2016/5/12/chartex" xmlns:cx7="http://schemas.microsoft.com/office/drawing/2016/5/13/chartex" xmlns:cx8="http://schemas.microsoft.com/office/drawing/2016/5/14/chartex" xmlns:mc="http://schemas.openxmlformats.org/markup-compatibility/2006" xmlns:aink="http://schemas.microsoft.com/office/drawing/2016/ink" xmlns:am3d="http://schemas.microsoft.com/office/drawing/2017/model3d" xmlns:o="urn:schemas-microsoft-com:office:office" xmlns:r="http://schemas.openxmlformats.org/officeDocument/2006/relationships" xmlns:m="http://schemas.openxmlformats.org/officeDocument/2006/math" xmlns:v="urn:schemas-microsoft-com:vml" xmlns:wp14="http://schemas.microsoft.com/office/word/2010/wordprocessingDrawing" xmlns:wp="http://schemas.openxmlformats.org/drawingml/2006/wordprocessingDrawing" xmlns:w10="urn:schemas-microsoft-com:office:word" xmlns:w="http://schemas.openxmlformats.org/wordprocessingml/2006/main" xmlns:w14="http://schemas.microsoft.com/office/word/2010/wordml" xmlns:w15="http://schemas.microsoft.com/office/word/2012/wordml" xmlns:w16cex="http://schemas.microsoft.com/office/word/2018/wordml/cex" xmlns:w16cid="http://schemas.microsoft.com/office/word/2016/wordml/cid" xmlns:w16="http://schemas.microsoft.com/office/word/2018/wordml" xmlns:w16sdtdh="http://schemas.microsoft.com/office/word/2020/wordml/sdtdatahash" xmlns:w16se="http://schemas.microsoft.com/office/word/2015/wordml/symex" xmlns:wpg="http://schemas.microsoft.com/office/word/2010/wordprocessingGroup" xmlns:wpi="http://schemas.microsoft.com/office/word/2010/wordprocessingInk" xmlns:wne="http://schemas.microsoft.com/office/word/2006/wordml" xmlns:wps="http://schemas.microsoft.com/office/word/2010/wordprocessingShape" mc:Ignorable="w14 w15 w16se w16cid w16 w16cex w16sdtdh wp14">
   <w:body>
     <w:p>
       <w:pPr>
@@ -95,7 +95,43 @@
           <w:szCs w:val="20"/>
           <w:highlight w:val="white"/>
         </w:rPr>
-        <w:t xml:space="preserve"> applet uses TSX CAO to create a</w:t>
+        <w:t xml:space="preserve"> a</w:t>
+      </w:r>
+      <w:r>
+        <w:rPr>
+          <w:rFonts w:ascii="Arial" w:hAnsi="Arial" w:cs="Arial"/>
+          <w:sz w:val="20"/>
+          <w:szCs w:val="20"/>
+          <w:highlight w:val="white"/>
+        </w:rPr>
+        <w:t>utomation application</w:t>
+      </w:r>
+      <w:r>
+        <w:rPr>
+          <w:rFonts w:ascii="Arial" w:hAnsi="Arial" w:cs="Arial"/>
+          <w:sz w:val="20"/>
+          <w:szCs w:val="20"/>
+          <w:highlight w:val="white"/>
+        </w:rPr>
+        <w:t xml:space="preserve"> uses </w:t>
+      </w:r>
+      <w:r>
+        <w:rPr>
+          <w:rFonts w:ascii="Arial" w:hAnsi="Arial" w:cs="Arial"/>
+          <w:sz w:val="20"/>
+          <w:szCs w:val="20"/>
+          <w:highlight w:val="white"/>
+        </w:rPr>
+        <w:t>The Sky</w:t>
+      </w:r>
+      <w:r>
+        <w:rPr>
+          <w:rFonts w:ascii="Arial" w:hAnsi="Arial" w:cs="Arial"/>
+          <w:sz w:val="20"/>
+          <w:szCs w:val="20"/>
+          <w:highlight w:val="white"/>
+        </w:rPr>
+        <w:t xml:space="preserve"> to create a</w:t>
       </w:r>
       <w:r>
         <w:rPr>
@@ -131,16 +167,25 @@
           <w:szCs w:val="20"/>
           <w:highlight w:val="white"/>
         </w:rPr>
-        <w:t xml:space="preserve"> of dark frames</w:t>
-      </w:r>
-      <w:r>
-        <w:rPr>
-          <w:rFonts w:ascii="Arial" w:hAnsi="Arial" w:cs="Arial"/>
-          <w:sz w:val="20"/>
-          <w:szCs w:val="20"/>
-          <w:highlight w:val="white"/>
-        </w:rPr>
-        <w:t>, and, with Rev 1.3, bias frames as well</w:t>
+        <w:t xml:space="preserve"> of dark</w:t>
+      </w:r>
+      <w:r>
+        <w:rPr>
+          <w:rFonts w:ascii="Arial" w:hAnsi="Arial" w:cs="Arial"/>
+          <w:sz w:val="20"/>
+          <w:szCs w:val="20"/>
+          <w:highlight w:val="white"/>
+        </w:rPr>
+        <w:t xml:space="preserve"> and bias</w:t>
+      </w:r>
+      <w:r>
+        <w:rPr>
+          <w:rFonts w:ascii="Arial" w:hAnsi="Arial" w:cs="Arial"/>
+          <w:sz w:val="20"/>
+          <w:szCs w:val="20"/>
+          <w:highlight w:val="white"/>
+        </w:rPr>
+        <w:t xml:space="preserve"> frames</w:t>
       </w:r>
       <w:r>
         <w:rPr>
@@ -176,7 +221,7 @@
           <w:szCs w:val="20"/>
           <w:highlight w:val="white"/>
         </w:rPr>
-        <w:t xml:space="preserve"> the Take Series CAO function</w:t>
+        <w:t xml:space="preserve"> the Take Series function</w:t>
       </w:r>
       <w:r>
         <w:rPr>
@@ -415,7 +460,15 @@
           <w:sz w:val="20"/>
           <w:szCs w:val="20"/>
         </w:rPr>
-        <w:t>Night Shift is a Windows Forms executable, written in Visual Basic.  The application runs as a</w:t>
+        <w:t>Darks Knight</w:t>
+      </w:r>
+      <w:r>
+        <w:rPr>
+          <w:rFonts w:ascii="Arial" w:hAnsi="Arial" w:cs="Arial"/>
+          <w:sz w:val="20"/>
+          <w:szCs w:val="20"/>
+        </w:rPr>
+        <w:t xml:space="preserve"> is a Windows Forms executable, written in Visual Basic.  The application runs as a</w:t>
       </w:r>
       <w:r>
         <w:rPr>
@@ -471,7 +524,25 @@
           <w:sz w:val="20"/>
           <w:szCs w:val="20"/>
         </w:rPr>
-        <w:t>nts directory called "PreStack" which can get large as dark images are added, thus storage requirements depend on usage</w:t>
+        <w:t>nts directory called "</w:t>
+      </w:r>
+      <w:proofErr w:type="spellStart"/>
+      <w:r>
+        <w:rPr>
+          <w:rFonts w:ascii="Arial" w:hAnsi="Arial" w:cs="Arial"/>
+          <w:sz w:val="20"/>
+          <w:szCs w:val="20"/>
+        </w:rPr>
+        <w:t>PreStack</w:t>
+      </w:r>
+      <w:proofErr w:type="spellEnd"/>
+      <w:r>
+        <w:rPr>
+          <w:rFonts w:ascii="Arial" w:hAnsi="Arial" w:cs="Arial"/>
+          <w:sz w:val="20"/>
+          <w:szCs w:val="20"/>
+        </w:rPr>
+        <w:t>" which can get large as dark images are added, thus storage requirements depend on usage</w:t>
       </w:r>
       <w:r>
         <w:rPr>
@@ -565,6 +636,14 @@
           <w:sz w:val="20"/>
           <w:szCs w:val="20"/>
         </w:rPr>
+        <w:t>32</w:t>
+      </w:r>
+      <w:r>
+        <w:rPr>
+          <w:rFonts w:ascii="Arial" w:hAnsi="Arial" w:cs="Arial"/>
+          <w:sz w:val="20"/>
+          <w:szCs w:val="20"/>
+        </w:rPr>
         <w:t>.zip</w:t>
       </w:r>
       <w:r>
@@ -589,6 +668,38 @@
           <w:sz w:val="20"/>
           <w:szCs w:val="20"/>
         </w:rPr>
+        <w:t>or “DarkKnights64</w:t>
+      </w:r>
+      <w:r>
+        <w:rPr>
+          <w:rFonts w:ascii="Arial" w:hAnsi="Arial" w:cs="Arial"/>
+          <w:sz w:val="20"/>
+          <w:szCs w:val="20"/>
+        </w:rPr>
+        <w:t>.zip</w:t>
+      </w:r>
+      <w:r>
+        <w:rPr>
+          <w:rFonts w:ascii="Arial" w:hAnsi="Arial" w:cs="Arial"/>
+          <w:sz w:val="20"/>
+          <w:szCs w:val="20"/>
+        </w:rPr>
+        <w:t>”</w:t>
+      </w:r>
+      <w:r>
+        <w:rPr>
+          <w:rFonts w:ascii="Arial" w:hAnsi="Arial" w:cs="Arial"/>
+          <w:sz w:val="20"/>
+          <w:szCs w:val="20"/>
+        </w:rPr>
+        <w:t xml:space="preserve"> </w:t>
+      </w:r>
+      <w:r>
+        <w:rPr>
+          <w:rFonts w:ascii="Arial" w:hAnsi="Arial" w:cs="Arial"/>
+          <w:sz w:val="20"/>
+          <w:szCs w:val="20"/>
+        </w:rPr>
         <w:t>from the “publish” directory.  Unzip and run “setup.exe</w:t>
       </w:r>
       <w:r>
@@ -629,7 +740,23 @@
           <w:sz w:val="20"/>
           <w:szCs w:val="20"/>
         </w:rPr>
-        <w:t>rt menu under the category "TXTToolkit</w:t>
+        <w:t>rt menu under the category "T</w:t>
+      </w:r>
+      <w:r>
+        <w:rPr>
+          <w:rFonts w:ascii="Arial" w:hAnsi="Arial" w:cs="Arial"/>
+          <w:sz w:val="20"/>
+          <w:szCs w:val="20"/>
+        </w:rPr>
+        <w:t xml:space="preserve">SX </w:t>
+      </w:r>
+      <w:r>
+        <w:rPr>
+          <w:rFonts w:ascii="Arial" w:hAnsi="Arial" w:cs="Arial"/>
+          <w:sz w:val="20"/>
+          <w:szCs w:val="20"/>
+        </w:rPr>
+        <w:t>Toolkit</w:t>
       </w:r>
       <w:r>
         <w:rPr>
@@ -645,7 +772,23 @@
           <w:sz w:val="20"/>
           <w:szCs w:val="20"/>
         </w:rPr>
-        <w:t>DarksKnight</w:t>
+        <w:t>Darks</w:t>
+      </w:r>
+      <w:r>
+        <w:rPr>
+          <w:rFonts w:ascii="Arial" w:hAnsi="Arial" w:cs="Arial"/>
+          <w:sz w:val="20"/>
+          <w:szCs w:val="20"/>
+        </w:rPr>
+        <w:t xml:space="preserve"> </w:t>
+      </w:r>
+      <w:r>
+        <w:rPr>
+          <w:rFonts w:ascii="Arial" w:hAnsi="Arial" w:cs="Arial"/>
+          <w:sz w:val="20"/>
+          <w:szCs w:val="20"/>
+        </w:rPr>
+        <w:t>Knight</w:t>
       </w:r>
       <w:r>
         <w:rPr>
@@ -758,7 +901,27 @@
           <w:szCs w:val="20"/>
           <w:highlight w:val="white"/>
         </w:rPr>
-        <w:t>sures and a set of binnings, as well as</w:t>
+        <w:t xml:space="preserve">sures and a set of </w:t>
+      </w:r>
+      <w:proofErr w:type="spellStart"/>
+      <w:r>
+        <w:rPr>
+          <w:rFonts w:ascii="Arial" w:hAnsi="Arial" w:cs="Arial"/>
+          <w:sz w:val="20"/>
+          <w:szCs w:val="20"/>
+          <w:highlight w:val="white"/>
+        </w:rPr>
+        <w:t>binnings</w:t>
+      </w:r>
+      <w:proofErr w:type="spellEnd"/>
+      <w:r>
+        <w:rPr>
+          <w:rFonts w:ascii="Arial" w:hAnsi="Arial" w:cs="Arial"/>
+          <w:sz w:val="20"/>
+          <w:szCs w:val="20"/>
+          <w:highlight w:val="white"/>
+        </w:rPr>
+        <w:t>, as well as</w:t>
       </w:r>
       <w:r>
         <w:rPr>
@@ -903,7 +1066,27 @@
           <w:szCs w:val="20"/>
           <w:highlight w:val="white"/>
         </w:rPr>
-        <w:t xml:space="preserve"> the selected binnings.</w:t>
+        <w:t xml:space="preserve"> the selected </w:t>
+      </w:r>
+      <w:proofErr w:type="spellStart"/>
+      <w:r>
+        <w:rPr>
+          <w:rFonts w:ascii="Arial" w:hAnsi="Arial" w:cs="Arial"/>
+          <w:sz w:val="20"/>
+          <w:szCs w:val="20"/>
+          <w:highlight w:val="white"/>
+        </w:rPr>
+        <w:t>binnings</w:t>
+      </w:r>
+      <w:proofErr w:type="spellEnd"/>
+      <w:r>
+        <w:rPr>
+          <w:rFonts w:ascii="Arial" w:hAnsi="Arial" w:cs="Arial"/>
+          <w:sz w:val="20"/>
+          <w:szCs w:val="20"/>
+          <w:highlight w:val="white"/>
+        </w:rPr>
+        <w:t>.</w:t>
       </w:r>
     </w:p>
     <w:p>
@@ -940,7 +1123,27 @@
           <w:szCs w:val="20"/>
           <w:highlight w:val="white"/>
         </w:rPr>
-        <w:t>For monitoring purposes, the exposure and binning of the dark currently being imaged is highlighted in red.  All completed exposures and binnings are highlighted in green.</w:t>
+        <w:t xml:space="preserve">For monitoring purposes, the exposure and binning of the dark currently being imaged is highlighted in red.  All completed exposures and </w:t>
+      </w:r>
+      <w:proofErr w:type="spellStart"/>
+      <w:r>
+        <w:rPr>
+          <w:rFonts w:ascii="Arial" w:hAnsi="Arial" w:cs="Arial"/>
+          <w:sz w:val="20"/>
+          <w:szCs w:val="20"/>
+          <w:highlight w:val="white"/>
+        </w:rPr>
+        <w:t>binnings</w:t>
+      </w:r>
+      <w:proofErr w:type="spellEnd"/>
+      <w:r>
+        <w:rPr>
+          <w:rFonts w:ascii="Arial" w:hAnsi="Arial" w:cs="Arial"/>
+          <w:sz w:val="20"/>
+          <w:szCs w:val="20"/>
+          <w:highlight w:val="white"/>
+        </w:rPr>
+        <w:t xml:space="preserve"> are highlighted in green.</w:t>
       </w:r>
       <w:r>
         <w:rPr>
@@ -1004,7 +1207,45 @@
           <w:szCs w:val="20"/>
           <w:highlight w:val="white"/>
         </w:rPr>
-        <w:t>The user may decide to store the dark images automatically according to TSX settings, or to store them according to a custom directory structure defined specifically for to make inclusion in an image processing application a bit easier.  This structure is labeled “PreStack”.</w:t>
+        <w:t xml:space="preserve">The user may decide to store the dark images automatically according to </w:t>
+      </w:r>
+      <w:r>
+        <w:rPr>
+          <w:rFonts w:ascii="Arial" w:hAnsi="Arial" w:cs="Arial"/>
+          <w:sz w:val="20"/>
+          <w:szCs w:val="20"/>
+          <w:highlight w:val="white"/>
+        </w:rPr>
+        <w:t>THE SKY</w:t>
+      </w:r>
+      <w:r>
+        <w:rPr>
+          <w:rFonts w:ascii="Arial" w:hAnsi="Arial" w:cs="Arial"/>
+          <w:sz w:val="20"/>
+          <w:szCs w:val="20"/>
+          <w:highlight w:val="white"/>
+        </w:rPr>
+        <w:t xml:space="preserve"> settings, or to store them according to a custom directory structure defined specifically for to make inclusion in an image processing application a bit easier.  This structure is labeled “</w:t>
+      </w:r>
+      <w:proofErr w:type="spellStart"/>
+      <w:r>
+        <w:rPr>
+          <w:rFonts w:ascii="Arial" w:hAnsi="Arial" w:cs="Arial"/>
+          <w:sz w:val="20"/>
+          <w:szCs w:val="20"/>
+          <w:highlight w:val="white"/>
+        </w:rPr>
+        <w:t>PreStack</w:t>
+      </w:r>
+      <w:proofErr w:type="spellEnd"/>
+      <w:r>
+        <w:rPr>
+          <w:rFonts w:ascii="Arial" w:hAnsi="Arial" w:cs="Arial"/>
+          <w:sz w:val="20"/>
+          <w:szCs w:val="20"/>
+          <w:highlight w:val="white"/>
+        </w:rPr>
+        <w:t>”.</w:t>
       </w:r>
     </w:p>
     <w:p>
@@ -1035,6 +1276,7 @@
           <w:u w:val="single"/>
         </w:rPr>
       </w:pPr>
+      <w:proofErr w:type="spellStart"/>
       <w:r>
         <w:rPr>
           <w:rFonts w:ascii="Arial" w:hAnsi="Arial" w:cs="Arial"/>
@@ -1043,7 +1285,18 @@
           <w:highlight w:val="white"/>
           <w:u w:val="single"/>
         </w:rPr>
-        <w:t>PreStack Darks Library File Structure</w:t>
+        <w:t>PreStack</w:t>
+      </w:r>
+      <w:proofErr w:type="spellEnd"/>
+      <w:r>
+        <w:rPr>
+          <w:rFonts w:ascii="Arial" w:hAnsi="Arial" w:cs="Arial"/>
+          <w:sz w:val="20"/>
+          <w:szCs w:val="20"/>
+          <w:highlight w:val="white"/>
+          <w:u w:val="single"/>
+        </w:rPr>
+        <w:t xml:space="preserve"> Darks Library File Structure</w:t>
       </w:r>
       <w:r>
         <w:rPr>
@@ -1198,7 +1451,27 @@
           <w:szCs w:val="20"/>
           <w:highlight w:val="white"/>
         </w:rPr>
-        <w:t xml:space="preserve"> folder called "PreStack", which </w:t>
+        <w:t xml:space="preserve"> folder called "</w:t>
+      </w:r>
+      <w:proofErr w:type="spellStart"/>
+      <w:r>
+        <w:rPr>
+          <w:rFonts w:ascii="Arial" w:hAnsi="Arial" w:cs="Arial"/>
+          <w:sz w:val="20"/>
+          <w:szCs w:val="20"/>
+          <w:highlight w:val="white"/>
+        </w:rPr>
+        <w:t>PreStack</w:t>
+      </w:r>
+      <w:proofErr w:type="spellEnd"/>
+      <w:r>
+        <w:rPr>
+          <w:rFonts w:ascii="Arial" w:hAnsi="Arial" w:cs="Arial"/>
+          <w:sz w:val="20"/>
+          <w:szCs w:val="20"/>
+          <w:highlight w:val="white"/>
+        </w:rPr>
+        <w:t xml:space="preserve">", which </w:t>
       </w:r>
       <w:r>
         <w:rPr>
@@ -1225,7 +1498,25 @@
           <w:szCs w:val="20"/>
           <w:highlight w:val="white"/>
         </w:rPr>
-        <w:t>sed for other TSX applets</w:t>
+        <w:t xml:space="preserve">sed for other </w:t>
+      </w:r>
+      <w:r>
+        <w:rPr>
+          <w:rFonts w:ascii="Arial" w:hAnsi="Arial" w:cs="Arial"/>
+          <w:sz w:val="20"/>
+          <w:szCs w:val="20"/>
+          <w:highlight w:val="white"/>
+        </w:rPr>
+        <w:t>THE SKY</w:t>
+      </w:r>
+      <w:r>
+        <w:rPr>
+          <w:rFonts w:ascii="Arial" w:hAnsi="Arial" w:cs="Arial"/>
+          <w:sz w:val="20"/>
+          <w:szCs w:val="20"/>
+          <w:highlight w:val="white"/>
+        </w:rPr>
+        <w:t xml:space="preserve"> applets</w:t>
       </w:r>
       <w:r>
         <w:rPr>
@@ -1288,7 +1579,27 @@
           <w:szCs w:val="20"/>
           <w:highlight w:val="white"/>
         </w:rPr>
-        <w:t>If PreStack is selected, t</w:t>
+        <w:t xml:space="preserve">If </w:t>
+      </w:r>
+      <w:proofErr w:type="spellStart"/>
+      <w:r>
+        <w:rPr>
+          <w:rFonts w:ascii="Arial" w:hAnsi="Arial" w:cs="Arial"/>
+          <w:sz w:val="20"/>
+          <w:szCs w:val="20"/>
+          <w:highlight w:val="white"/>
+        </w:rPr>
+        <w:t>PreStack</w:t>
+      </w:r>
+      <w:proofErr w:type="spellEnd"/>
+      <w:r>
+        <w:rPr>
+          <w:rFonts w:ascii="Arial" w:hAnsi="Arial" w:cs="Arial"/>
+          <w:sz w:val="20"/>
+          <w:szCs w:val="20"/>
+          <w:highlight w:val="white"/>
+        </w:rPr>
+        <w:t xml:space="preserve"> is selected, t</w:t>
       </w:r>
       <w:r>
         <w:rPr>
@@ -1369,7 +1680,27 @@
           <w:szCs w:val="20"/>
           <w:highlight w:val="white"/>
         </w:rPr>
-        <w:t xml:space="preserve">Other Directory is selected, then the user can select a directory or drive for the PreStack folder to be </w:t>
+        <w:t xml:space="preserve">Other Directory is selected, then the user can select a directory or drive for the </w:t>
+      </w:r>
+      <w:proofErr w:type="spellStart"/>
+      <w:r>
+        <w:rPr>
+          <w:rFonts w:ascii="Arial" w:hAnsi="Arial" w:cs="Arial"/>
+          <w:sz w:val="20"/>
+          <w:szCs w:val="20"/>
+          <w:highlight w:val="white"/>
+        </w:rPr>
+        <w:t>PreStack</w:t>
+      </w:r>
+      <w:proofErr w:type="spellEnd"/>
+      <w:r>
+        <w:rPr>
+          <w:rFonts w:ascii="Arial" w:hAnsi="Arial" w:cs="Arial"/>
+          <w:sz w:val="20"/>
+          <w:szCs w:val="20"/>
+          <w:highlight w:val="white"/>
+        </w:rPr>
+        <w:t xml:space="preserve"> folder to be </w:t>
       </w:r>
       <w:r>
         <w:rPr>
@@ -1380,8 +1711,6 @@
         </w:rPr>
         <w:t>created.</w:t>
       </w:r>
-      <w:bookmarkStart w:id="0" w:name="_GoBack"/>
-      <w:bookmarkEnd w:id="0"/>
     </w:p>
     <w:p>
       <w:pPr>
@@ -1507,8 +1836,39 @@
           <w:szCs w:val="20"/>
           <w:highlight w:val="white"/>
         </w:rPr>
-        <w:t>(e.g. “60”, “120”, etc</w:t>
-      </w:r>
+        <w:t>(</w:t>
+      </w:r>
+      <w:proofErr w:type="gramStart"/>
+      <w:r>
+        <w:rPr>
+          <w:rFonts w:ascii="Arial" w:hAnsi="Arial" w:cs="Arial"/>
+          <w:sz w:val="20"/>
+          <w:szCs w:val="20"/>
+          <w:highlight w:val="white"/>
+        </w:rPr>
+        <w:t>e.g.</w:t>
+      </w:r>
+      <w:proofErr w:type="gramEnd"/>
+      <w:r>
+        <w:rPr>
+          <w:rFonts w:ascii="Arial" w:hAnsi="Arial" w:cs="Arial"/>
+          <w:sz w:val="20"/>
+          <w:szCs w:val="20"/>
+          <w:highlight w:val="white"/>
+        </w:rPr>
+        <w:t xml:space="preserve"> “60”, “120”, </w:t>
+      </w:r>
+      <w:proofErr w:type="spellStart"/>
+      <w:r>
+        <w:rPr>
+          <w:rFonts w:ascii="Arial" w:hAnsi="Arial" w:cs="Arial"/>
+          <w:sz w:val="20"/>
+          <w:szCs w:val="20"/>
+          <w:highlight w:val="white"/>
+        </w:rPr>
+        <w:t>etc</w:t>
+      </w:r>
+      <w:proofErr w:type="spellEnd"/>
       <w:r>
         <w:rPr>
           <w:rFonts w:ascii="Arial" w:hAnsi="Arial" w:cs="Arial"/>
@@ -1669,16 +2029,56 @@
           <w:szCs w:val="20"/>
           <w:highlight w:val="white"/>
         </w:rPr>
-        <w:t xml:space="preserve">, etc).  These binning subfolders contain subfolders for the date the dark was taken </w:t>
-      </w:r>
-      <w:r>
-        <w:rPr>
-          <w:rFonts w:ascii="Arial" w:hAnsi="Arial" w:cs="Arial"/>
-          <w:sz w:val="20"/>
-          <w:szCs w:val="20"/>
-          <w:highlight w:val="white"/>
-        </w:rPr>
-        <w:t>(e.g. “21Mar2016”)</w:t>
+        <w:t xml:space="preserve">, </w:t>
+      </w:r>
+      <w:proofErr w:type="spellStart"/>
+      <w:r>
+        <w:rPr>
+          <w:rFonts w:ascii="Arial" w:hAnsi="Arial" w:cs="Arial"/>
+          <w:sz w:val="20"/>
+          <w:szCs w:val="20"/>
+          <w:highlight w:val="white"/>
+        </w:rPr>
+        <w:t>etc</w:t>
+      </w:r>
+      <w:proofErr w:type="spellEnd"/>
+      <w:r>
+        <w:rPr>
+          <w:rFonts w:ascii="Arial" w:hAnsi="Arial" w:cs="Arial"/>
+          <w:sz w:val="20"/>
+          <w:szCs w:val="20"/>
+          <w:highlight w:val="white"/>
+        </w:rPr>
+        <w:t xml:space="preserve">).  These binning subfolders contain subfolders for the date the dark was taken </w:t>
+      </w:r>
+      <w:r>
+        <w:rPr>
+          <w:rFonts w:ascii="Arial" w:hAnsi="Arial" w:cs="Arial"/>
+          <w:sz w:val="20"/>
+          <w:szCs w:val="20"/>
+          <w:highlight w:val="white"/>
+        </w:rPr>
+        <w:t>(</w:t>
+      </w:r>
+      <w:proofErr w:type="gramStart"/>
+      <w:r>
+        <w:rPr>
+          <w:rFonts w:ascii="Arial" w:hAnsi="Arial" w:cs="Arial"/>
+          <w:sz w:val="20"/>
+          <w:szCs w:val="20"/>
+          <w:highlight w:val="white"/>
+        </w:rPr>
+        <w:t>e.g.</w:t>
+      </w:r>
+      <w:proofErr w:type="gramEnd"/>
+      <w:r>
+        <w:rPr>
+          <w:rFonts w:ascii="Arial" w:hAnsi="Arial" w:cs="Arial"/>
+          <w:sz w:val="20"/>
+          <w:szCs w:val="20"/>
+          <w:highlight w:val="white"/>
+        </w:rPr>
+        <w:t xml:space="preserve"> “21Mar2016”)</w:t>
       </w:r>
       <w:r>
         <w:rPr>
@@ -1759,7 +2159,27 @@
           <w:szCs w:val="20"/>
           <w:highlight w:val="white"/>
         </w:rPr>
-        <w:t>During each run, dark images that repeat (e.g. same binning, same exposure, same temperature) are distinguished by a sequen</w:t>
+        <w:t>During each run, dark images that repeat (</w:t>
+      </w:r>
+      <w:proofErr w:type="gramStart"/>
+      <w:r>
+        <w:rPr>
+          <w:rFonts w:ascii="Arial" w:hAnsi="Arial" w:cs="Arial"/>
+          <w:sz w:val="20"/>
+          <w:szCs w:val="20"/>
+          <w:highlight w:val="white"/>
+        </w:rPr>
+        <w:t>e.g.</w:t>
+      </w:r>
+      <w:proofErr w:type="gramEnd"/>
+      <w:r>
+        <w:rPr>
+          <w:rFonts w:ascii="Arial" w:hAnsi="Arial" w:cs="Arial"/>
+          <w:sz w:val="20"/>
+          <w:szCs w:val="20"/>
+          <w:highlight w:val="white"/>
+        </w:rPr>
+        <w:t xml:space="preserve"> same binning, same exposure, same temperature) are distinguished by a sequen</w:t>
       </w:r>
       <w:r>
         <w:rPr>
@@ -1956,16 +2376,56 @@
           <w:szCs w:val="20"/>
           <w:highlight w:val="white"/>
         </w:rPr>
-        <w:t>“D</w:t>
-      </w:r>
-      <w:r>
-        <w:rPr>
-          <w:rFonts w:ascii="Arial" w:hAnsi="Arial" w:cs="Arial"/>
-          <w:sz w:val="20"/>
-          <w:szCs w:val="20"/>
-          <w:highlight w:val="white"/>
-        </w:rPr>
-        <w:t>ark.B&lt;binning&gt;.E&lt;time in seconds&gt;.T&lt;temperature&gt;.</w:t>
+        <w:t>“</w:t>
+      </w:r>
+      <w:proofErr w:type="spellStart"/>
+      <w:r>
+        <w:rPr>
+          <w:rFonts w:ascii="Arial" w:hAnsi="Arial" w:cs="Arial"/>
+          <w:sz w:val="20"/>
+          <w:szCs w:val="20"/>
+          <w:highlight w:val="white"/>
+        </w:rPr>
+        <w:t>D</w:t>
+      </w:r>
+      <w:r>
+        <w:rPr>
+          <w:rFonts w:ascii="Arial" w:hAnsi="Arial" w:cs="Arial"/>
+          <w:sz w:val="20"/>
+          <w:szCs w:val="20"/>
+          <w:highlight w:val="white"/>
+        </w:rPr>
+        <w:t>ark.B</w:t>
+      </w:r>
+      <w:proofErr w:type="spellEnd"/>
+      <w:r>
+        <w:rPr>
+          <w:rFonts w:ascii="Arial" w:hAnsi="Arial" w:cs="Arial"/>
+          <w:sz w:val="20"/>
+          <w:szCs w:val="20"/>
+          <w:highlight w:val="white"/>
+        </w:rPr>
+        <w:t>&lt;binning</w:t>
+      </w:r>
+      <w:proofErr w:type="gramStart"/>
+      <w:r>
+        <w:rPr>
+          <w:rFonts w:ascii="Arial" w:hAnsi="Arial" w:cs="Arial"/>
+          <w:sz w:val="20"/>
+          <w:szCs w:val="20"/>
+          <w:highlight w:val="white"/>
+        </w:rPr>
+        <w:t>&gt;.E</w:t>
+      </w:r>
+      <w:proofErr w:type="gramEnd"/>
+      <w:r>
+        <w:rPr>
+          <w:rFonts w:ascii="Arial" w:hAnsi="Arial" w:cs="Arial"/>
+          <w:sz w:val="20"/>
+          <w:szCs w:val="20"/>
+          <w:highlight w:val="white"/>
+        </w:rPr>
+        <w:t>&lt;time in seconds&gt;.T&lt;temperature&gt;.</w:t>
       </w:r>
       <w:r>
         <w:rPr>
@@ -2067,7 +2527,48 @@
           <w:szCs w:val="20"/>
           <w:highlight w:val="white"/>
         </w:rPr>
-        <w:t>“Dark.B&lt;binning&gt;. T&lt;temperature&gt;.&lt;sequence number&gt;.FITS”</w:t>
+        <w:lastRenderedPageBreak/>
+        <w:t>“</w:t>
+      </w:r>
+      <w:proofErr w:type="spellStart"/>
+      <w:r>
+        <w:rPr>
+          <w:rFonts w:ascii="Arial" w:hAnsi="Arial" w:cs="Arial"/>
+          <w:sz w:val="20"/>
+          <w:szCs w:val="20"/>
+          <w:highlight w:val="white"/>
+        </w:rPr>
+        <w:t>Dark.B</w:t>
+      </w:r>
+      <w:proofErr w:type="spellEnd"/>
+      <w:r>
+        <w:rPr>
+          <w:rFonts w:ascii="Arial" w:hAnsi="Arial" w:cs="Arial"/>
+          <w:sz w:val="20"/>
+          <w:szCs w:val="20"/>
+          <w:highlight w:val="white"/>
+        </w:rPr>
+        <w:t>&lt;binning&gt;. T&lt;temperature</w:t>
+      </w:r>
+      <w:proofErr w:type="gramStart"/>
+      <w:r>
+        <w:rPr>
+          <w:rFonts w:ascii="Arial" w:hAnsi="Arial" w:cs="Arial"/>
+          <w:sz w:val="20"/>
+          <w:szCs w:val="20"/>
+          <w:highlight w:val="white"/>
+        </w:rPr>
+        <w:t>&gt;.&lt;</w:t>
+      </w:r>
+      <w:proofErr w:type="gramEnd"/>
+      <w:r>
+        <w:rPr>
+          <w:rFonts w:ascii="Arial" w:hAnsi="Arial" w:cs="Arial"/>
+          <w:sz w:val="20"/>
+          <w:szCs w:val="20"/>
+          <w:highlight w:val="white"/>
+        </w:rPr>
+        <w:t>sequence number&gt;.FITS”</w:t>
       </w:r>
     </w:p>
     <w:p>
@@ -2134,7 +2635,25 @@
           <w:sz w:val="20"/>
           <w:szCs w:val="20"/>
         </w:rPr>
-        <w:t>everything works out, but recommends learning Visual Basic (it's really not hard and the tools are free from Microsoft) if you find a</w:t>
+        <w:t xml:space="preserve">everything works </w:t>
+      </w:r>
+      <w:proofErr w:type="gramStart"/>
+      <w:r>
+        <w:rPr>
+          <w:rFonts w:ascii="Arial" w:hAnsi="Arial" w:cs="Arial"/>
+          <w:sz w:val="20"/>
+          <w:szCs w:val="20"/>
+        </w:rPr>
+        <w:t>out, but</w:t>
+      </w:r>
+      <w:proofErr w:type="gramEnd"/>
+      <w:r>
+        <w:rPr>
+          <w:rFonts w:ascii="Arial" w:hAnsi="Arial" w:cs="Arial"/>
+          <w:sz w:val="20"/>
+          <w:szCs w:val="20"/>
+        </w:rPr>
+        <w:t xml:space="preserve"> recommends learning Visual Basic (it's really not hard and the tools are free from Microsoft) if you find a</w:t>
       </w:r>
       <w:r>
         <w:rPr>
@@ -2196,7 +2715,7 @@
 </file>
 
 <file path=word/styles.xml><?xml version="1.0" encoding="utf-8"?>
-<w:styles xmlns:mc="http://schemas.openxmlformats.org/markup-compatibility/2006" xmlns:r="http://schemas.openxmlformats.org/officeDocument/2006/relationships" xmlns:w="http://schemas.openxmlformats.org/wordprocessingml/2006/main" xmlns:w14="http://schemas.microsoft.com/office/word/2010/wordml" xmlns:w15="http://schemas.microsoft.com/office/word/2012/wordml" xmlns:w16cex="http://schemas.microsoft.com/office/word/2018/wordml/cex" xmlns:w16cid="http://schemas.microsoft.com/office/word/2016/wordml/cid" xmlns:w16="http://schemas.microsoft.com/office/word/2018/wordml" xmlns:w16se="http://schemas.microsoft.com/office/word/2015/wordml/symex" mc:Ignorable="w14 w15 w16se w16cid w16 w16cex">
+<w:styles xmlns:mc="http://schemas.openxmlformats.org/markup-compatibility/2006" xmlns:r="http://schemas.openxmlformats.org/officeDocument/2006/relationships" xmlns:w="http://schemas.openxmlformats.org/wordprocessingml/2006/main" xmlns:w14="http://schemas.microsoft.com/office/word/2010/wordml" xmlns:w15="http://schemas.microsoft.com/office/word/2012/wordml" xmlns:w16cex="http://schemas.microsoft.com/office/word/2018/wordml/cex" xmlns:w16cid="http://schemas.microsoft.com/office/word/2016/wordml/cid" xmlns:w16="http://schemas.microsoft.com/office/word/2018/wordml" xmlns:w16sdtdh="http://schemas.microsoft.com/office/word/2020/wordml/sdtdatahash" xmlns:w16se="http://schemas.microsoft.com/office/word/2015/wordml/symex" mc:Ignorable="w14 w15 w16se w16cid w16 w16cex w16sdtdh">
   <w:docDefaults>
     <w:rPrDefault>
       <w:rPr>
@@ -2318,6 +2837,7 @@
     <w:lsdException w:name="HTML Sample" w:semiHidden="1" w:unhideWhenUsed="1"/>
     <w:lsdException w:name="HTML Typewriter" w:semiHidden="1" w:unhideWhenUsed="1"/>
     <w:lsdException w:name="HTML Variable" w:semiHidden="1" w:unhideWhenUsed="1"/>
+    <w:lsdException w:name="Normal Table" w:semiHidden="1" w:unhideWhenUsed="1"/>
     <w:lsdException w:name="annotation subject" w:semiHidden="1" w:unhideWhenUsed="1"/>
     <w:lsdException w:name="No List" w:semiHidden="1" w:unhideWhenUsed="1"/>
     <w:lsdException w:name="Outline List 1" w:semiHidden="1" w:unhideWhenUsed="1"/>
@@ -2361,8 +2881,10 @@
     <w:lsdException w:name="Table Elegant" w:semiHidden="1" w:unhideWhenUsed="1"/>
     <w:lsdException w:name="Table Professional" w:semiHidden="1" w:unhideWhenUsed="1"/>
     <w:lsdException w:name="Table Subtle 1" w:semiHidden="1" w:unhideWhenUsed="1"/>
+    <w:lsdException w:name="Table Subtle 2" w:semiHidden="1" w:unhideWhenUsed="1"/>
     <w:lsdException w:name="Table Web 1" w:semiHidden="1" w:unhideWhenUsed="1"/>
     <w:lsdException w:name="Table Web 2" w:semiHidden="1" w:unhideWhenUsed="1"/>
+    <w:lsdException w:name="Table Web 3" w:semiHidden="1" w:unhideWhenUsed="1"/>
     <w:lsdException w:name="Balloon Text" w:semiHidden="1" w:unhideWhenUsed="1"/>
     <w:lsdException w:name="Table Grid" w:uiPriority="39"/>
     <w:lsdException w:name="Table Theme" w:semiHidden="1" w:unhideWhenUsed="1"/>

</xml_diff>